<commit_message>
Essentials Covers set version to 1.0.3
</commit_message>
<xml_diff>
--- a/chef-essentials-cover-Participant.docx
+++ b/chef-essentials-cover-Participant.docx
@@ -817,7 +817,7 @@
         <w:rFonts w:ascii="Arial" w:hAnsi="Arial" w:cs="Arial"/>
         <w:color w:val="3F5364"/>
       </w:rPr>
-      <w:t>Course Rev 1.0.2</w:t>
+      <w:t>Course Rev 1.0.3</w:t>
     </w:r>
   </w:p>
 </w:ftr>
@@ -2110,7 +2110,7 @@
 </file>
 
 <file path=customXml/itemProps1.xml><?xml version="1.0" encoding="utf-8"?>
-<ds:datastoreItem xmlns:ds="http://schemas.openxmlformats.org/officeDocument/2006/customXml" ds:itemID="{0A5D3C49-8E05-4D5C-A03A-AC2264A61462}">
+<ds:datastoreItem xmlns:ds="http://schemas.openxmlformats.org/officeDocument/2006/customXml" ds:itemID="{21F340C1-B4EF-4BD0-83AC-DE31B4114E79}">
   <ds:schemaRefs>
     <ds:schemaRef ds:uri="http://schemas.openxmlformats.org/officeDocument/2006/bibliography"/>
   </ds:schemaRefs>

</xml_diff>